<commit_message>
Updates to LA5 Q7.
</commit_message>
<xml_diff>
--- a/docs/materials/04-LanguageAbstractions/LA5-A-CallingFunctions.docx
+++ b/docs/materials/04-LanguageAbstractions/LA5-A-CallingFunctions.docx
@@ -4960,6 +4960,8 @@
       <w:pPr>
         <w:rPr>
           <w:rFonts w:ascii="Courier" w:hAnsi="Courier" w:cstheme="minorHAnsi"/>
+          <w:b/>
+          <w:bCs/>
         </w:rPr>
       </w:pPr>
       <w:r>
@@ -4967,45 +4969,46 @@
           <w:rFonts w:ascii="Courier" w:hAnsi="Courier" w:cstheme="minorHAnsi"/>
         </w:rPr>
         <w:tab/>
+      </w:r>
+      <w:r>
+        <w:rPr>
+          <w:rFonts w:ascii="Courier" w:hAnsi="Courier" w:cstheme="minorHAnsi"/>
+          <w:b/>
+          <w:bCs/>
+        </w:rPr>
         <w:t xml:space="preserve">* </w:t>
       </w:r>
       <w:r>
         <w:rPr>
           <w:rFonts w:ascii="Courier" w:hAnsi="Courier" w:cstheme="minorHAnsi"/>
-        </w:rPr>
-        <w:t>Parts</w:t>
-      </w:r>
-      <w:r>
-        <w:rPr>
-          <w:rFonts w:ascii="Courier" w:hAnsi="Courier" w:cstheme="minorHAnsi"/>
-        </w:rPr>
-        <w:t xml:space="preserve"> a, b</w:t>
-      </w:r>
-      <w:r>
-        <w:rPr>
-          <w:rFonts w:ascii="Courier" w:hAnsi="Courier" w:cstheme="minorHAnsi"/>
-        </w:rPr>
-        <w:t xml:space="preserve">, </w:t>
-      </w:r>
-      <w:r>
-        <w:rPr>
-          <w:rFonts w:ascii="Courier" w:hAnsi="Courier" w:cstheme="minorHAnsi"/>
-        </w:rPr>
-        <w:t xml:space="preserve">c </w:t>
-      </w:r>
-      <w:proofErr w:type="gramStart"/>
-      <w:r>
-        <w:rPr>
-          <w:rFonts w:ascii="Courier" w:hAnsi="Courier" w:cstheme="minorHAnsi"/>
-        </w:rPr>
-        <w:t>ask</w:t>
-      </w:r>
-      <w:proofErr w:type="gramEnd"/>
-      <w:r>
-        <w:rPr>
-          <w:rFonts w:ascii="Courier" w:hAnsi="Courier" w:cstheme="minorHAnsi"/>
-        </w:rPr>
-        <w:t xml:space="preserve"> for code that would go here.</w:t>
+          <w:b/>
+          <w:bCs/>
+        </w:rPr>
+        <w:t>Your code</w:t>
+      </w:r>
+      <w:r>
+        <w:rPr>
+          <w:rFonts w:ascii="Courier" w:hAnsi="Courier" w:cstheme="minorHAnsi"/>
+          <w:b/>
+          <w:bCs/>
+        </w:rPr>
+        <w:t xml:space="preserve"> go</w:t>
+      </w:r>
+      <w:r>
+        <w:rPr>
+          <w:rFonts w:ascii="Courier" w:hAnsi="Courier" w:cstheme="minorHAnsi"/>
+          <w:b/>
+          <w:bCs/>
+        </w:rPr>
+        <w:t>es</w:t>
+      </w:r>
+      <w:r>
+        <w:rPr>
+          <w:rFonts w:ascii="Courier" w:hAnsi="Courier" w:cstheme="minorHAnsi"/>
+          <w:b/>
+          <w:bCs/>
+        </w:rPr>
+        <w:t xml:space="preserve"> here.</w:t>
       </w:r>
     </w:p>
     <w:p>
@@ -5227,7 +5230,19 @@
         <w:rPr>
           <w:rFonts w:cstheme="minorHAnsi"/>
         </w:rPr>
-        <w:t xml:space="preserve"> some assembly language statements </w:t>
+        <w:t xml:space="preserve"> </w:t>
+      </w:r>
+      <w:r>
+        <w:rPr>
+          <w:rFonts w:cstheme="minorHAnsi"/>
+        </w:rPr>
+        <w:t>the</w:t>
+      </w:r>
+      <w:r>
+        <w:rPr>
+          <w:rFonts w:cstheme="minorHAnsi"/>
+        </w:rPr>
+        <w:t xml:space="preserve"> assembly language statements </w:t>
       </w:r>
       <w:r>
         <w:rPr>
@@ -5239,7 +5254,27 @@
         <w:rPr>
           <w:rFonts w:cstheme="minorHAnsi"/>
         </w:rPr>
-        <w:t xml:space="preserve">that could be added to the above program to </w:t>
+        <w:t xml:space="preserve">you </w:t>
+      </w:r>
+      <w:proofErr w:type="gramStart"/>
+      <w:r>
+        <w:rPr>
+          <w:rFonts w:cstheme="minorHAnsi"/>
+        </w:rPr>
+        <w:t xml:space="preserve">would </w:t>
+      </w:r>
+      <w:r>
+        <w:rPr>
+          <w:rFonts w:cstheme="minorHAnsi"/>
+        </w:rPr>
+        <w:t xml:space="preserve"> add</w:t>
+      </w:r>
+      <w:proofErr w:type="gramEnd"/>
+      <w:r>
+        <w:rPr>
+          <w:rFonts w:cstheme="minorHAnsi"/>
+        </w:rPr>
+        <w:t xml:space="preserve"> to the above program to </w:t>
       </w:r>
       <w:r>
         <w:rPr>
@@ -5287,25 +5322,13 @@
         <w:rPr>
           <w:rFonts w:cstheme="minorHAnsi"/>
         </w:rPr>
-        <w:t xml:space="preserve"> to the function as the parameters </w:t>
-      </w:r>
-      <w:r>
-        <w:rPr>
-          <w:rFonts w:ascii="Courier" w:hAnsi="Courier" w:cstheme="minorHAnsi"/>
-        </w:rPr>
-        <w:t>p</w:t>
-      </w:r>
-      <w:r>
-        <w:rPr>
-          <w:rFonts w:cstheme="minorHAnsi"/>
-        </w:rPr>
-        <w:t xml:space="preserve"> and </w:t>
-      </w:r>
-      <w:r>
-        <w:rPr>
-          <w:rFonts w:ascii="Courier" w:hAnsi="Courier" w:cstheme="minorHAnsi"/>
-        </w:rPr>
-        <w:t>q</w:t>
+        <w:t xml:space="preserve"> to the function as </w:t>
+      </w:r>
+      <w:r>
+        <w:rPr>
+          <w:rFonts w:cstheme="minorHAnsi"/>
+        </w:rPr>
+        <w:t>arguments</w:t>
       </w:r>
       <w:r>
         <w:rPr>
@@ -5331,103 +5354,23 @@
         </w:rPr>
         <w:t xml:space="preserve">. </w:t>
       </w:r>
-    </w:p>
-    <w:p>
-      <w:pPr>
-        <w:ind w:left="360"/>
-        <w:rPr>
-          <w:rFonts w:cstheme="minorHAnsi"/>
-        </w:rPr>
-      </w:pPr>
-    </w:p>
-    <w:p>
-      <w:pPr>
-        <w:ind w:left="360"/>
-        <w:rPr>
-          <w:rFonts w:cstheme="minorHAnsi"/>
-          <w:b/>
-          <w:bCs/>
-        </w:rPr>
-      </w:pPr>
-      <w:r>
-        <w:rPr>
-          <w:rFonts w:cstheme="minorHAnsi"/>
-          <w:b/>
-          <w:bCs/>
-        </w:rPr>
-        <w:t xml:space="preserve">Note: This question is asking only for </w:t>
-      </w:r>
-      <w:r>
-        <w:rPr>
-          <w:rFonts w:cstheme="minorHAnsi"/>
-          <w:b/>
-          <w:bCs/>
-        </w:rPr>
-        <w:t xml:space="preserve">the code necessary to </w:t>
-      </w:r>
-      <w:r>
-        <w:rPr>
-          <w:rFonts w:cstheme="minorHAnsi"/>
-          <w:b/>
-          <w:bCs/>
-        </w:rPr>
-        <w:t xml:space="preserve">call </w:t>
-      </w:r>
-      <w:r>
-        <w:rPr>
-          <w:rFonts w:ascii="Courier" w:hAnsi="Courier" w:cstheme="minorHAnsi"/>
-          <w:b/>
-          <w:bCs/>
-        </w:rPr>
-        <w:t>diff</w:t>
-      </w:r>
-      <w:r>
-        <w:rPr>
-          <w:rFonts w:cstheme="minorHAnsi"/>
-          <w:b/>
-          <w:bCs/>
-        </w:rPr>
-        <w:t>, pass it parameters</w:t>
-      </w:r>
-      <w:r>
-        <w:rPr>
-          <w:rFonts w:cstheme="minorHAnsi"/>
-          <w:b/>
-          <w:bCs/>
-        </w:rPr>
-        <w:t>, clean up the stack</w:t>
-      </w:r>
-      <w:r>
-        <w:rPr>
-          <w:rFonts w:cstheme="minorHAnsi"/>
-          <w:b/>
-          <w:bCs/>
-        </w:rPr>
-        <w:t xml:space="preserve"> and use the returned value</w:t>
-      </w:r>
-      <w:r>
-        <w:rPr>
-          <w:rFonts w:cstheme="minorHAnsi"/>
-          <w:b/>
-          <w:bCs/>
-        </w:rPr>
-        <w:t xml:space="preserve">.  It is not asking for the implementation of </w:t>
-      </w:r>
-      <w:r>
-        <w:rPr>
-          <w:rFonts w:ascii="Courier" w:hAnsi="Courier" w:cstheme="minorHAnsi"/>
-          <w:b/>
-          <w:bCs/>
-        </w:rPr>
-        <w:t>diff</w:t>
-      </w:r>
-      <w:r>
-        <w:rPr>
-          <w:rFonts w:cstheme="minorHAnsi"/>
-          <w:b/>
-          <w:bCs/>
-        </w:rPr>
-        <w:t>.</w:t>
+      <w:r>
+        <w:rPr>
+          <w:rFonts w:cstheme="minorHAnsi"/>
+        </w:rPr>
+        <w:t xml:space="preserve">Be sure to also include the </w:t>
+      </w:r>
+      <w:r>
+        <w:rPr>
+          <w:rFonts w:ascii="Courier" w:hAnsi="Courier" w:cstheme="minorHAnsi"/>
+        </w:rPr>
+        <w:t>POP</w:t>
+      </w:r>
+      <w:r>
+        <w:rPr>
+          <w:rFonts w:cstheme="minorHAnsi"/>
+        </w:rPr>
+        <w:t xml:space="preserve"> statements that clean up the stack.</w:t>
       </w:r>
     </w:p>
     <w:p>
@@ -5445,6 +5388,7 @@
           <w:bottom w:val="thinThickThinSmallGap" w:sz="24" w:space="4" w:color="0070C0"/>
           <w:right w:val="thinThickThinSmallGap" w:sz="24" w:space="4" w:color="0070C0"/>
         </w:pBdr>
+        <w:ind w:left="360"/>
         <w:rPr>
           <w:rFonts w:cstheme="minorHAnsi"/>
         </w:rPr>
@@ -5726,7 +5670,19 @@
         <w:rPr>
           <w:rFonts w:cstheme="minorHAnsi"/>
         </w:rPr>
-        <w:t xml:space="preserve">Give some assembly language statements </w:t>
+        <w:t xml:space="preserve">Give </w:t>
+      </w:r>
+      <w:r>
+        <w:rPr>
+          <w:rFonts w:cstheme="minorHAnsi"/>
+        </w:rPr>
+        <w:t>the</w:t>
+      </w:r>
+      <w:r>
+        <w:rPr>
+          <w:rFonts w:cstheme="minorHAnsi"/>
+        </w:rPr>
+        <w:t xml:space="preserve"> assembly language statements </w:t>
       </w:r>
       <w:r>
         <w:rPr>
@@ -5738,7 +5694,13 @@
         <w:rPr>
           <w:rFonts w:cstheme="minorHAnsi"/>
         </w:rPr>
-        <w:t xml:space="preserve">that could be added to the above program to </w:t>
+        <w:t>you would add</w:t>
+      </w:r>
+      <w:r>
+        <w:rPr>
+          <w:rFonts w:cstheme="minorHAnsi"/>
+        </w:rPr>
+        <w:t xml:space="preserve"> to the above program to </w:t>
       </w:r>
       <w:r>
         <w:rPr>
@@ -5782,13 +5744,13 @@
         <w:rPr>
           <w:rFonts w:cstheme="minorHAnsi"/>
         </w:rPr>
-        <w:t xml:space="preserve"> to the function as the parameter </w:t>
-      </w:r>
-      <w:r>
-        <w:rPr>
-          <w:rFonts w:ascii="Courier" w:hAnsi="Courier" w:cstheme="minorHAnsi"/>
-        </w:rPr>
-        <w:t>n</w:t>
+        <w:t xml:space="preserve"> to the function as </w:t>
+      </w:r>
+      <w:r>
+        <w:rPr>
+          <w:rFonts w:cstheme="minorHAnsi"/>
+        </w:rPr>
+        <w:t>an argument</w:t>
       </w:r>
       <w:r>
         <w:rPr>
@@ -5808,113 +5770,27 @@
         </w:rPr>
         <w:t xml:space="preserve">.  </w:t>
       </w:r>
-    </w:p>
-    <w:p>
-      <w:pPr>
-        <w:ind w:left="360"/>
-        <w:rPr>
-          <w:rFonts w:cstheme="minorHAnsi"/>
-        </w:rPr>
-      </w:pPr>
-    </w:p>
-    <w:p>
-      <w:pPr>
-        <w:ind w:left="360"/>
-        <w:rPr>
-          <w:rFonts w:cstheme="minorHAnsi"/>
-          <w:b/>
-          <w:bCs/>
-        </w:rPr>
-      </w:pPr>
-      <w:r>
-        <w:rPr>
-          <w:rFonts w:cstheme="minorHAnsi"/>
-          <w:b/>
-          <w:bCs/>
-        </w:rPr>
-        <w:lastRenderedPageBreak/>
-        <w:t xml:space="preserve">Note: This question is asking only for </w:t>
-      </w:r>
-      <w:r>
-        <w:rPr>
-          <w:rFonts w:cstheme="minorHAnsi"/>
-          <w:b/>
-          <w:bCs/>
-        </w:rPr>
-        <w:t xml:space="preserve">the code necessary to </w:t>
-      </w:r>
-      <w:r>
-        <w:rPr>
-          <w:rFonts w:cstheme="minorHAnsi"/>
-          <w:b/>
-          <w:bCs/>
-        </w:rPr>
-        <w:t xml:space="preserve">call </w:t>
-      </w:r>
-      <w:proofErr w:type="spellStart"/>
-      <w:r>
-        <w:rPr>
-          <w:rFonts w:ascii="Courier" w:hAnsi="Courier" w:cstheme="minorHAnsi"/>
-          <w:b/>
-          <w:bCs/>
-        </w:rPr>
-        <w:t>flipSign</w:t>
-      </w:r>
-      <w:proofErr w:type="spellEnd"/>
-      <w:r>
-        <w:rPr>
-          <w:rFonts w:cstheme="minorHAnsi"/>
-          <w:b/>
-          <w:bCs/>
-        </w:rPr>
-        <w:t xml:space="preserve">, </w:t>
-      </w:r>
-      <w:r>
-        <w:rPr>
-          <w:rFonts w:cstheme="minorHAnsi"/>
-          <w:b/>
-          <w:bCs/>
-        </w:rPr>
-        <w:t>pass it parameters</w:t>
-      </w:r>
-      <w:r>
-        <w:rPr>
-          <w:rFonts w:cstheme="minorHAnsi"/>
-          <w:b/>
-          <w:bCs/>
-        </w:rPr>
-        <w:t>, clean up the stack</w:t>
-      </w:r>
-      <w:r>
-        <w:rPr>
-          <w:rFonts w:cstheme="minorHAnsi"/>
-          <w:b/>
-          <w:bCs/>
-        </w:rPr>
-        <w:t xml:space="preserve"> and use the result.  It is not asking for the implementation of </w:t>
-      </w:r>
-      <w:proofErr w:type="spellStart"/>
-      <w:r>
-        <w:rPr>
-          <w:rFonts w:ascii="Courier" w:hAnsi="Courier" w:cstheme="minorHAnsi"/>
-          <w:b/>
-          <w:bCs/>
-        </w:rPr>
-        <w:t>flipSign</w:t>
-      </w:r>
-      <w:proofErr w:type="spellEnd"/>
-      <w:r>
-        <w:rPr>
-          <w:rFonts w:cstheme="minorHAnsi"/>
-          <w:b/>
-          <w:bCs/>
-        </w:rPr>
-        <w:t>.</w:t>
-      </w:r>
-    </w:p>
-    <w:p>
-      <w:pPr>
-        <w:ind w:left="360"/>
+      <w:r>
+        <w:rPr>
+          <w:rFonts w:cstheme="minorHAnsi"/>
+        </w:rPr>
+        <w:t xml:space="preserve">Be sure to also include the </w:t>
+      </w:r>
+      <w:r>
+        <w:rPr>
+          <w:rFonts w:ascii="Courier" w:hAnsi="Courier" w:cstheme="minorHAnsi"/>
+        </w:rPr>
+        <w:t>POP</w:t>
+      </w:r>
+      <w:r>
+        <w:rPr>
+          <w:rFonts w:cstheme="minorHAnsi"/>
+        </w:rPr>
+        <w:t xml:space="preserve"> statements that clean up the stack.</w:t>
+      </w:r>
+    </w:p>
+    <w:p>
+      <w:pPr>
         <w:rPr>
           <w:rFonts w:cstheme="minorHAnsi"/>
         </w:rPr>
@@ -5928,6 +5804,7 @@
           <w:bottom w:val="thinThickThinSmallGap" w:sz="24" w:space="4" w:color="0070C0"/>
           <w:right w:val="thinThickThinSmallGap" w:sz="24" w:space="4" w:color="0070C0"/>
         </w:pBdr>
+        <w:ind w:left="360"/>
         <w:rPr>
           <w:rFonts w:cstheme="minorHAnsi"/>
         </w:rPr>
@@ -6049,162 +5926,170 @@
         </w:rPr>
         <w:t xml:space="preserve">Assume that </w:t>
       </w:r>
-      <w:proofErr w:type="spellStart"/>
+      <w:r>
+        <w:rPr>
+          <w:rFonts w:cstheme="minorHAnsi"/>
+        </w:rPr>
+        <w:t xml:space="preserve">you are given </w:t>
+      </w:r>
+      <w:r>
+        <w:rPr>
+          <w:rFonts w:cstheme="minorHAnsi"/>
+        </w:rPr>
+        <w:t xml:space="preserve">an assembly language implementation of </w:t>
+      </w:r>
+      <w:r>
+        <w:rPr>
+          <w:rFonts w:ascii="Courier" w:hAnsi="Courier" w:cstheme="minorHAnsi"/>
+        </w:rPr>
+        <w:t>add3</w:t>
+      </w:r>
+      <w:r>
+        <w:rPr>
+          <w:rFonts w:cstheme="minorHAnsi"/>
+        </w:rPr>
+        <w:t xml:space="preserve"> and </w:t>
+      </w:r>
+      <w:r>
+        <w:rPr>
+          <w:rFonts w:cstheme="minorHAnsi"/>
+        </w:rPr>
+        <w:t xml:space="preserve">that </w:t>
+      </w:r>
+      <w:r>
+        <w:rPr>
+          <w:rFonts w:cstheme="minorHAnsi"/>
+        </w:rPr>
+        <w:t xml:space="preserve">the label </w:t>
+      </w:r>
+      <w:r>
+        <w:rPr>
+          <w:rFonts w:ascii="Courier" w:hAnsi="Courier" w:cstheme="minorHAnsi"/>
+        </w:rPr>
+        <w:t>ADD3</w:t>
+      </w:r>
+      <w:r>
+        <w:rPr>
+          <w:rFonts w:cstheme="minorHAnsi"/>
+        </w:rPr>
+        <w:t xml:space="preserve"> is defined and is the address of the first instruction in the function. </w:t>
+      </w:r>
+    </w:p>
+    <w:p>
+      <w:pPr>
+        <w:ind w:left="360"/>
+        <w:rPr>
+          <w:rFonts w:cstheme="minorHAnsi"/>
+        </w:rPr>
+      </w:pPr>
+    </w:p>
+    <w:p>
+      <w:pPr>
+        <w:ind w:left="360"/>
+        <w:rPr>
+          <w:rFonts w:cstheme="minorHAnsi"/>
+        </w:rPr>
+      </w:pPr>
+      <w:r>
+        <w:rPr>
+          <w:rFonts w:cstheme="minorHAnsi"/>
+        </w:rPr>
+        <w:t xml:space="preserve">Give </w:t>
+      </w:r>
+      <w:r>
+        <w:rPr>
+          <w:rFonts w:cstheme="minorHAnsi"/>
+        </w:rPr>
+        <w:t>the</w:t>
+      </w:r>
+      <w:r>
+        <w:rPr>
+          <w:rFonts w:cstheme="minorHAnsi"/>
+        </w:rPr>
+        <w:t xml:space="preserve"> assembly language statements </w:t>
+      </w:r>
+      <w:r>
+        <w:rPr>
+          <w:rFonts w:cstheme="minorHAnsi"/>
+        </w:rPr>
+        <w:t xml:space="preserve">that </w:t>
+      </w:r>
+      <w:r>
+        <w:rPr>
+          <w:rFonts w:cstheme="minorHAnsi"/>
+        </w:rPr>
+        <w:t>you would</w:t>
+      </w:r>
+      <w:r>
+        <w:rPr>
+          <w:rFonts w:cstheme="minorHAnsi"/>
+        </w:rPr>
+        <w:t xml:space="preserve"> add to the above program to </w:t>
+      </w:r>
+      <w:r>
+        <w:rPr>
+          <w:rFonts w:cstheme="minorHAnsi"/>
+        </w:rPr>
+        <w:t>call</w:t>
+      </w:r>
+      <w:r>
+        <w:rPr>
+          <w:rFonts w:cstheme="minorHAnsi"/>
+        </w:rPr>
+        <w:t xml:space="preserve"> </w:t>
+      </w:r>
+      <w:r>
+        <w:rPr>
+          <w:rFonts w:cstheme="minorHAnsi"/>
+        </w:rPr>
+        <w:t xml:space="preserve">the </w:t>
+      </w:r>
+      <w:r>
+        <w:rPr>
+          <w:rFonts w:ascii="Courier" w:hAnsi="Courier" w:cstheme="minorHAnsi"/>
+        </w:rPr>
+        <w:t>ADD3</w:t>
+      </w:r>
+      <w:r>
+        <w:rPr>
+          <w:rFonts w:cstheme="minorHAnsi"/>
+        </w:rPr>
+        <w:t xml:space="preserve"> function passing </w:t>
+      </w:r>
+      <w:r>
+        <w:rPr>
+          <w:rFonts w:ascii="Courier" w:hAnsi="Courier" w:cstheme="minorHAnsi"/>
+        </w:rPr>
+        <w:t>x</w:t>
+      </w:r>
+      <w:r>
+        <w:rPr>
+          <w:rFonts w:ascii="Courier" w:hAnsi="Courier" w:cstheme="minorHAnsi"/>
+        </w:rPr>
+        <w:t>,</w:t>
+      </w:r>
+      <w:r>
+        <w:rPr>
+          <w:rFonts w:cstheme="minorHAnsi"/>
+        </w:rPr>
+        <w:t xml:space="preserve"> </w:t>
+      </w:r>
       <w:proofErr w:type="gramStart"/>
       <w:r>
         <w:rPr>
-          <w:rFonts w:cstheme="minorHAnsi"/>
-        </w:rPr>
-        <w:t>your</w:t>
-      </w:r>
-      <w:proofErr w:type="spellEnd"/>
+          <w:rFonts w:ascii="Courier" w:hAnsi="Courier" w:cstheme="minorHAnsi"/>
+        </w:rPr>
+        <w:t>y</w:t>
+      </w:r>
       <w:proofErr w:type="gramEnd"/>
       <w:r>
         <w:rPr>
           <w:rFonts w:cstheme="minorHAnsi"/>
         </w:rPr>
-        <w:t xml:space="preserve"> are given </w:t>
-      </w:r>
-      <w:r>
-        <w:rPr>
-          <w:rFonts w:cstheme="minorHAnsi"/>
-        </w:rPr>
-        <w:t xml:space="preserve">an assembly language implementation of </w:t>
-      </w:r>
-      <w:r>
-        <w:rPr>
-          <w:rFonts w:ascii="Courier" w:hAnsi="Courier" w:cstheme="minorHAnsi"/>
-        </w:rPr>
-        <w:t>add3</w:t>
-      </w:r>
-      <w:r>
-        <w:rPr>
-          <w:rFonts w:cstheme="minorHAnsi"/>
-        </w:rPr>
         <w:t xml:space="preserve"> and </w:t>
       </w:r>
       <w:r>
         <w:rPr>
-          <w:rFonts w:cstheme="minorHAnsi"/>
-        </w:rPr>
-        <w:t xml:space="preserve">that </w:t>
-      </w:r>
-      <w:r>
-        <w:rPr>
-          <w:rFonts w:cstheme="minorHAnsi"/>
-        </w:rPr>
-        <w:t xml:space="preserve">the label </w:t>
-      </w:r>
-      <w:r>
-        <w:rPr>
-          <w:rFonts w:ascii="Courier" w:hAnsi="Courier" w:cstheme="minorHAnsi"/>
-        </w:rPr>
-        <w:t>ADD3</w:t>
-      </w:r>
-      <w:r>
-        <w:rPr>
-          <w:rFonts w:cstheme="minorHAnsi"/>
-        </w:rPr>
-        <w:t xml:space="preserve"> is defined and is the address of the first instruction in the function. </w:t>
-      </w:r>
-    </w:p>
-    <w:p>
-      <w:pPr>
-        <w:ind w:left="360"/>
-        <w:rPr>
-          <w:rFonts w:cstheme="minorHAnsi"/>
-        </w:rPr>
-      </w:pPr>
-    </w:p>
-    <w:p>
-      <w:pPr>
-        <w:ind w:left="360"/>
-        <w:rPr>
-          <w:rFonts w:cstheme="minorHAnsi"/>
-        </w:rPr>
-      </w:pPr>
-      <w:r>
-        <w:rPr>
-          <w:rFonts w:cstheme="minorHAnsi"/>
-        </w:rPr>
-        <w:t xml:space="preserve">Give some assembly language statements </w:t>
-      </w:r>
-      <w:r>
-        <w:rPr>
-          <w:rFonts w:cstheme="minorHAnsi"/>
-        </w:rPr>
-        <w:t xml:space="preserve">that </w:t>
-      </w:r>
-      <w:r>
-        <w:rPr>
-          <w:rFonts w:cstheme="minorHAnsi"/>
-        </w:rPr>
-        <w:t xml:space="preserve">that could be added to the above program to </w:t>
-      </w:r>
-      <w:r>
-        <w:rPr>
-          <w:rFonts w:cstheme="minorHAnsi"/>
-        </w:rPr>
-        <w:t>call</w:t>
-      </w:r>
-      <w:r>
-        <w:rPr>
-          <w:rFonts w:cstheme="minorHAnsi"/>
-        </w:rPr>
-        <w:t xml:space="preserve"> </w:t>
-      </w:r>
-      <w:r>
-        <w:rPr>
-          <w:rFonts w:cstheme="minorHAnsi"/>
-        </w:rPr>
-        <w:t xml:space="preserve">the </w:t>
-      </w:r>
-      <w:r>
-        <w:rPr>
-          <w:rFonts w:ascii="Courier" w:hAnsi="Courier" w:cstheme="minorHAnsi"/>
-        </w:rPr>
-        <w:t>ADD3</w:t>
-      </w:r>
-      <w:r>
-        <w:rPr>
-          <w:rFonts w:cstheme="minorHAnsi"/>
-        </w:rPr>
-        <w:t xml:space="preserve"> function passing </w:t>
-      </w:r>
-      <w:r>
-        <w:rPr>
-          <w:rFonts w:ascii="Courier" w:hAnsi="Courier" w:cstheme="minorHAnsi"/>
-        </w:rPr>
-        <w:t>x</w:t>
-      </w:r>
-      <w:r>
-        <w:rPr>
-          <w:rFonts w:ascii="Courier" w:hAnsi="Courier" w:cstheme="minorHAnsi"/>
-        </w:rPr>
-        <w:t>,</w:t>
-      </w:r>
-      <w:r>
-        <w:rPr>
-          <w:rFonts w:cstheme="minorHAnsi"/>
-        </w:rPr>
-        <w:t xml:space="preserve"> </w:t>
-      </w:r>
-      <w:proofErr w:type="gramStart"/>
-      <w:r>
-        <w:rPr>
-          <w:rFonts w:ascii="Courier" w:hAnsi="Courier" w:cstheme="minorHAnsi"/>
-        </w:rPr>
-        <w:t>y</w:t>
-      </w:r>
-      <w:proofErr w:type="gramEnd"/>
-      <w:r>
-        <w:rPr>
-          <w:rFonts w:cstheme="minorHAnsi"/>
-        </w:rPr>
-        <w:t xml:space="preserve"> and </w:t>
-      </w:r>
-      <w:r>
-        <w:rPr>
           <w:rFonts w:ascii="Courier" w:hAnsi="Courier" w:cstheme="minorHAnsi"/>
         </w:rPr>
         <w:t>z</w:t>
@@ -6213,43 +6098,19 @@
         <w:rPr>
           <w:rFonts w:cstheme="minorHAnsi"/>
         </w:rPr>
-        <w:t xml:space="preserve"> to the function as the parameters </w:t>
-      </w:r>
-      <w:r>
-        <w:rPr>
-          <w:rFonts w:ascii="Courier" w:hAnsi="Courier" w:cstheme="minorHAnsi"/>
-        </w:rPr>
-        <w:t>a,</w:t>
-      </w:r>
-      <w:r>
-        <w:rPr>
-          <w:rFonts w:cstheme="minorHAnsi"/>
-        </w:rPr>
-        <w:t xml:space="preserve"> </w:t>
-      </w:r>
-      <w:r>
-        <w:rPr>
-          <w:rFonts w:ascii="Courier" w:hAnsi="Courier" w:cstheme="minorHAnsi"/>
-        </w:rPr>
-        <w:t>b</w:t>
-      </w:r>
-      <w:r>
-        <w:rPr>
-          <w:rFonts w:cstheme="minorHAnsi"/>
-        </w:rPr>
-        <w:t xml:space="preserve"> and </w:t>
-      </w:r>
-      <w:r>
-        <w:rPr>
-          <w:rFonts w:ascii="Courier" w:hAnsi="Courier" w:cstheme="minorHAnsi"/>
-        </w:rPr>
-        <w:t>c</w:t>
-      </w:r>
-      <w:r>
-        <w:rPr>
-          <w:rFonts w:cstheme="minorHAnsi"/>
-        </w:rPr>
-        <w:t xml:space="preserve"> and saving the return value in </w:t>
+        <w:t xml:space="preserve"> to the function </w:t>
+      </w:r>
+      <w:r>
+        <w:rPr>
+          <w:rFonts w:cstheme="minorHAnsi"/>
+        </w:rPr>
+        <w:t xml:space="preserve">as arguments </w:t>
+      </w:r>
+      <w:r>
+        <w:rPr>
+          <w:rFonts w:cstheme="minorHAnsi"/>
+        </w:rPr>
+        <w:t xml:space="preserve">and saving the return value in </w:t>
       </w:r>
       <w:r>
         <w:rPr>
@@ -6269,119 +6130,23 @@
         </w:rPr>
         <w:t xml:space="preserve">.  </w:t>
       </w:r>
-    </w:p>
-    <w:p>
-      <w:pPr>
-        <w:ind w:left="360"/>
-        <w:rPr>
-          <w:rFonts w:cstheme="minorHAnsi"/>
-        </w:rPr>
-      </w:pPr>
-    </w:p>
-    <w:p>
-      <w:pPr>
-        <w:ind w:left="360"/>
-        <w:rPr>
-          <w:rFonts w:cstheme="minorHAnsi"/>
-          <w:b/>
-          <w:bCs/>
-        </w:rPr>
-      </w:pPr>
-      <w:r>
-        <w:rPr>
-          <w:rFonts w:cstheme="minorHAnsi"/>
-          <w:b/>
-          <w:bCs/>
-        </w:rPr>
-        <w:t xml:space="preserve">Note: This question is asking </w:t>
-      </w:r>
-      <w:r>
-        <w:rPr>
-          <w:rFonts w:cstheme="minorHAnsi"/>
-          <w:b/>
-          <w:bCs/>
-        </w:rPr>
-        <w:t xml:space="preserve">only for </w:t>
-      </w:r>
-      <w:r>
-        <w:rPr>
-          <w:rFonts w:cstheme="minorHAnsi"/>
-          <w:b/>
-          <w:bCs/>
-        </w:rPr>
-        <w:t xml:space="preserve">the code necessary to </w:t>
-      </w:r>
-      <w:r>
-        <w:rPr>
-          <w:rFonts w:cstheme="minorHAnsi"/>
-          <w:b/>
-          <w:bCs/>
-        </w:rPr>
-        <w:t>cal</w:t>
-      </w:r>
-      <w:r>
-        <w:rPr>
-          <w:rFonts w:cstheme="minorHAnsi"/>
-          <w:b/>
-          <w:bCs/>
-        </w:rPr>
-        <w:t xml:space="preserve">l </w:t>
-      </w:r>
-      <w:r>
-        <w:rPr>
-          <w:rFonts w:ascii="Courier" w:hAnsi="Courier" w:cstheme="minorHAnsi"/>
-          <w:b/>
-          <w:bCs/>
-        </w:rPr>
-        <w:t>add3</w:t>
-      </w:r>
-      <w:r>
-        <w:rPr>
-          <w:rFonts w:cstheme="minorHAnsi"/>
-          <w:b/>
-          <w:bCs/>
-        </w:rPr>
-        <w:t xml:space="preserve">, </w:t>
-      </w:r>
-      <w:r>
-        <w:rPr>
-          <w:rFonts w:cstheme="minorHAnsi"/>
-          <w:b/>
-          <w:bCs/>
-        </w:rPr>
-        <w:t>pass it parameters, clean up the stack</w:t>
-      </w:r>
-      <w:r>
-        <w:rPr>
-          <w:rFonts w:cstheme="minorHAnsi"/>
-          <w:b/>
-          <w:bCs/>
-        </w:rPr>
-        <w:t xml:space="preserve"> and use the result.</w:t>
-      </w:r>
-      <w:r>
-        <w:rPr>
-          <w:rFonts w:cstheme="minorHAnsi"/>
-          <w:b/>
-          <w:bCs/>
-        </w:rPr>
-        <w:t xml:space="preserve">  It is not asking for the implementation of </w:t>
-      </w:r>
-      <w:r>
-        <w:rPr>
-          <w:rFonts w:ascii="Courier" w:hAnsi="Courier" w:cstheme="minorHAnsi"/>
-          <w:b/>
-          <w:bCs/>
-        </w:rPr>
-        <w:t>add3</w:t>
-      </w:r>
-      <w:r>
-        <w:rPr>
-          <w:rFonts w:cstheme="minorHAnsi"/>
-          <w:b/>
-          <w:bCs/>
-        </w:rPr>
-        <w:t>.</w:t>
+      <w:r>
+        <w:rPr>
+          <w:rFonts w:cstheme="minorHAnsi"/>
+        </w:rPr>
+        <w:t xml:space="preserve">Be sure to also include the </w:t>
+      </w:r>
+      <w:r>
+        <w:rPr>
+          <w:rFonts w:ascii="Courier" w:hAnsi="Courier" w:cstheme="minorHAnsi"/>
+        </w:rPr>
+        <w:t>POP</w:t>
+      </w:r>
+      <w:r>
+        <w:rPr>
+          <w:rFonts w:cstheme="minorHAnsi"/>
+        </w:rPr>
+        <w:t xml:space="preserve"> statements that clean up the stack.</w:t>
       </w:r>
     </w:p>
     <w:p>
@@ -6399,6 +6164,7 @@
           <w:bottom w:val="thinThickThinSmallGap" w:sz="24" w:space="4" w:color="0070C0"/>
           <w:right w:val="thinThickThinSmallGap" w:sz="24" w:space="4" w:color="0070C0"/>
         </w:pBdr>
+        <w:ind w:left="360"/>
         <w:rPr>
           <w:rFonts w:cstheme="minorHAnsi"/>
         </w:rPr>
@@ -6794,13 +6560,7 @@
         <w:rPr>
           <w:rFonts w:cstheme="minorHAnsi"/>
         </w:rPr>
-        <w:t>Using the stack provides a better abstraction.</w:t>
-      </w:r>
-      <w:r>
-        <w:rPr>
-          <w:rFonts w:cstheme="minorHAnsi"/>
-        </w:rPr>
-        <w:t xml:space="preserve"> To emphasize this point, write code that will use ADD3 to add the values in </w:t>
+        <w:t xml:space="preserve">Using the stack provides a better abstraction. To emphasize this point, write code that will use ADD3 to add the values in </w:t>
       </w:r>
       <w:r>
         <w:rPr>
@@ -6942,6 +6702,7 @@
         <w:rPr>
           <w:rFonts w:cstheme="minorHAnsi"/>
         </w:rPr>
+        <w:lastRenderedPageBreak/>
         <w:t>We have the basics of function calling worked out</w:t>
       </w:r>
       <w:r>
@@ -8183,6 +7944,7 @@
         <w:rPr>
           <w:rFonts w:ascii="Courier" w:hAnsi="Courier" w:cstheme="minorHAnsi"/>
         </w:rPr>
+        <w:lastRenderedPageBreak/>
         <w:tab/>
       </w:r>
       <w:r>
@@ -9045,7 +8807,6 @@
         <w:rPr>
           <w:rFonts w:cstheme="minorHAnsi"/>
         </w:rPr>
-        <w:lastRenderedPageBreak/>
         <w:t xml:space="preserve">It is quite common for one function to make a call to another function, and for this to even go on further for several more calls to additional functions. </w:t>
       </w:r>
       <w:r>

</xml_diff>

<commit_message>
Updates to LA5 assignment
</commit_message>
<xml_diff>
--- a/docs/materials/04-LanguageAbstractions/LA5-A-CallingFunctions.docx
+++ b/docs/materials/04-LanguageAbstractions/LA5-A-CallingFunctions.docx
@@ -6560,7 +6560,13 @@
         <w:rPr>
           <w:rFonts w:cstheme="minorHAnsi"/>
         </w:rPr>
-        <w:t xml:space="preserve">Using the stack provides a better abstraction. To emphasize this point, write code that will use ADD3 to add the values in </w:t>
+        <w:t xml:space="preserve">Using the stack provides a better abstraction. To emphasize this point, </w:t>
+      </w:r>
+      <w:r>
+        <w:rPr>
+          <w:rFonts w:cstheme="minorHAnsi"/>
+        </w:rPr>
+        <w:t xml:space="preserve">assume you are working on a program and have values in </w:t>
       </w:r>
       <w:r>
         <w:rPr>
@@ -6591,6 +6597,60 @@
           <w:rFonts w:ascii="Courier" w:hAnsi="Courier" w:cstheme="minorHAnsi"/>
         </w:rPr>
         <w:t>R6</w:t>
+      </w:r>
+      <w:r>
+        <w:rPr>
+          <w:rFonts w:cstheme="minorHAnsi"/>
+        </w:rPr>
+        <w:t xml:space="preserve"> that you want to add.  W</w:t>
+      </w:r>
+      <w:r>
+        <w:rPr>
+          <w:rFonts w:cstheme="minorHAnsi"/>
+        </w:rPr>
+        <w:t xml:space="preserve">rite code that will </w:t>
+      </w:r>
+      <w:r>
+        <w:rPr>
+          <w:rFonts w:cstheme="minorHAnsi"/>
+        </w:rPr>
+        <w:t>make a call to</w:t>
+      </w:r>
+      <w:r>
+        <w:rPr>
+          <w:rFonts w:cstheme="minorHAnsi"/>
+        </w:rPr>
+        <w:t xml:space="preserve"> ADD3 t</w:t>
+      </w:r>
+      <w:r>
+        <w:rPr>
+          <w:rFonts w:cstheme="minorHAnsi"/>
+        </w:rPr>
+        <w:t xml:space="preserve">hat </w:t>
+      </w:r>
+      <w:r>
+        <w:rPr>
+          <w:rFonts w:cstheme="minorHAnsi"/>
+        </w:rPr>
+        <w:t>add</w:t>
+      </w:r>
+      <w:r>
+        <w:rPr>
+          <w:rFonts w:cstheme="minorHAnsi"/>
+        </w:rPr>
+        <w:t>s</w:t>
+      </w:r>
+      <w:r>
+        <w:rPr>
+          <w:rFonts w:cstheme="minorHAnsi"/>
+        </w:rPr>
+        <w:t xml:space="preserve"> </w:t>
+      </w:r>
+      <w:r>
+        <w:rPr>
+          <w:rFonts w:cstheme="minorHAnsi"/>
+        </w:rPr>
+        <w:t>these values and prints the result</w:t>
       </w:r>
       <w:r>
         <w:rPr>
@@ -7759,7 +7819,19 @@
         <w:rPr>
           <w:rFonts w:cstheme="minorHAnsi"/>
         </w:rPr>
-        <w:t>onsider the following assembly language translation of the high-level language program from question #</w:t>
+        <w:t xml:space="preserve">onsider the following </w:t>
+      </w:r>
+      <w:r>
+        <w:rPr>
+          <w:rFonts w:cstheme="minorHAnsi"/>
+        </w:rPr>
+        <w:t xml:space="preserve">possible </w:t>
+      </w:r>
+      <w:r>
+        <w:rPr>
+          <w:rFonts w:cstheme="minorHAnsi"/>
+        </w:rPr>
+        <w:t>assembly language translation of the high-level language program from question #</w:t>
       </w:r>
       <w:r>
         <w:rPr>
@@ -8618,6 +8690,7 @@
           <w:bottom w:val="thinThickThinSmallGap" w:sz="24" w:space="4" w:color="0070C0"/>
           <w:right w:val="thinThickThinSmallGap" w:sz="24" w:space="4" w:color="0070C0"/>
         </w:pBdr>
+        <w:ind w:left="360"/>
       </w:pPr>
     </w:p>
     <w:p>
@@ -8766,6 +8839,7 @@
           <w:bottom w:val="thinThickThinSmallGap" w:sz="24" w:space="4" w:color="0070C0"/>
           <w:right w:val="thinThickThinSmallGap" w:sz="24" w:space="4" w:color="0070C0"/>
         </w:pBdr>
+        <w:ind w:left="360"/>
       </w:pPr>
     </w:p>
     <w:p>

</xml_diff>

<commit_message>
Fixed typo in LA5 #10
</commit_message>
<xml_diff>
--- a/docs/materials/04-LanguageAbstractions/LA5-A-CallingFunctions.docx
+++ b/docs/materials/04-LanguageAbstractions/LA5-A-CallingFunctions.docx
@@ -586,21 +586,7 @@
         <w:rPr>
           <w:rFonts w:cstheme="minorHAnsi"/>
         </w:rPr>
-        <w:t xml:space="preserve">We have now seen </w:t>
-      </w:r>
-      <w:proofErr w:type="gramStart"/>
-      <w:r>
-        <w:rPr>
-          <w:rFonts w:cstheme="minorHAnsi"/>
-        </w:rPr>
-        <w:t>all of</w:t>
-      </w:r>
-      <w:proofErr w:type="gramEnd"/>
-      <w:r>
-        <w:rPr>
-          <w:rFonts w:cstheme="minorHAnsi"/>
-        </w:rPr>
-        <w:t xml:space="preserve"> the assembly language instructions for our assembler.  </w:t>
+        <w:t xml:space="preserve">We have now seen all of the assembly language instructions for our assembler.  </w:t>
       </w:r>
       <w:r>
         <w:rPr>
@@ -709,14 +695,7 @@
         <w:rPr>
           <w:rFonts w:cstheme="minorHAnsi"/>
         </w:rPr>
-        <w:t xml:space="preserve"> </w:t>
-      </w:r>
-      <w:proofErr w:type="gramStart"/>
-      <w:r>
-        <w:rPr>
-          <w:rFonts w:cstheme="minorHAnsi"/>
-        </w:rPr>
-        <w:t>that</w:t>
+        <w:t xml:space="preserve"> that</w:t>
       </w:r>
       <w:r>
         <w:rPr>
@@ -728,14 +707,7 @@
         <w:rPr>
           <w:rFonts w:ascii="Courier" w:hAnsi="Courier" w:cstheme="minorHAnsi"/>
         </w:rPr>
-        <w:t>R</w:t>
-      </w:r>
-      <w:proofErr w:type="gramEnd"/>
-      <w:r>
-        <w:rPr>
-          <w:rFonts w:ascii="Courier" w:hAnsi="Courier" w:cstheme="minorHAnsi"/>
-        </w:rPr>
-        <w:t>12</w:t>
+        <w:t>R12</w:t>
       </w:r>
       <w:r>
         <w:rPr>
@@ -1092,7 +1064,6 @@
           <w:rFonts w:ascii="Courier" w:hAnsi="Courier" w:cstheme="minorHAnsi"/>
         </w:rPr>
       </w:pPr>
-      <w:proofErr w:type="gramStart"/>
       <w:r>
         <w:rPr>
           <w:rFonts w:ascii="Courier" w:hAnsi="Courier" w:cstheme="minorHAnsi"/>
@@ -1103,14 +1074,7 @@
         <w:rPr>
           <w:rFonts w:ascii="Courier" w:hAnsi="Courier" w:cstheme="minorHAnsi"/>
         </w:rPr>
-        <w:t>ain(</w:t>
-      </w:r>
-      <w:proofErr w:type="gramEnd"/>
-      <w:r>
-        <w:rPr>
-          <w:rFonts w:ascii="Courier" w:hAnsi="Courier" w:cstheme="minorHAnsi"/>
-        </w:rPr>
-        <w:t>) {</w:t>
+        <w:t>ain() {</w:t>
       </w:r>
     </w:p>
     <w:p>
@@ -1138,7 +1102,6 @@
         </w:rPr>
         <w:t xml:space="preserve"> = </w:t>
       </w:r>
-      <w:proofErr w:type="gramStart"/>
       <w:r>
         <w:rPr>
           <w:rFonts w:ascii="Courier" w:hAnsi="Courier"/>
@@ -1149,14 +1112,45 @@
         <w:rPr>
           <w:rFonts w:ascii="Courier" w:hAnsi="Courier"/>
         </w:rPr>
-        <w:t>(</w:t>
-      </w:r>
-      <w:proofErr w:type="gramEnd"/>
-      <w:r>
+        <w:t>()</w:t>
+      </w:r>
+    </w:p>
+    <w:p>
+      <w:pPr>
+        <w:ind w:left="360"/>
         <w:rPr>
           <w:rFonts w:ascii="Courier" w:hAnsi="Courier"/>
         </w:rPr>
-        <w:t>)</w:t>
+      </w:pPr>
+      <w:r>
+        <w:rPr>
+          <w:rFonts w:ascii="Courier" w:hAnsi="Courier"/>
+        </w:rPr>
+        <w:tab/>
+      </w:r>
+      <w:r>
+        <w:rPr>
+          <w:rFonts w:ascii="Courier" w:hAnsi="Courier"/>
+        </w:rPr>
+        <w:t>p</w:t>
+      </w:r>
+      <w:r>
+        <w:rPr>
+          <w:rFonts w:ascii="Courier" w:hAnsi="Courier"/>
+        </w:rPr>
+        <w:t xml:space="preserve">rint </w:t>
+      </w:r>
+      <w:r>
+        <w:rPr>
+          <w:rFonts w:ascii="Courier" w:hAnsi="Courier"/>
+        </w:rPr>
+        <w:t>n</w:t>
+      </w:r>
+      <w:r>
+        <w:rPr>
+          <w:rFonts w:ascii="Courier" w:hAnsi="Courier"/>
+        </w:rPr>
+        <w:t>;</w:t>
       </w:r>
     </w:p>
     <w:p>
@@ -1170,55 +1164,87 @@
         <w:rPr>
           <w:rFonts w:ascii="Courier" w:hAnsi="Courier"/>
         </w:rPr>
-        <w:tab/>
-      </w:r>
-      <w:r>
-        <w:rPr>
-          <w:rFonts w:ascii="Courier" w:hAnsi="Courier"/>
-        </w:rPr>
-        <w:t>p</w:t>
-      </w:r>
-      <w:r>
-        <w:rPr>
-          <w:rFonts w:ascii="Courier" w:hAnsi="Courier"/>
-        </w:rPr>
-        <w:t xml:space="preserve">rint </w:t>
-      </w:r>
-      <w:proofErr w:type="gramStart"/>
-      <w:r>
-        <w:rPr>
-          <w:rFonts w:ascii="Courier" w:hAnsi="Courier"/>
-        </w:rPr>
-        <w:t>n</w:t>
-      </w:r>
-      <w:r>
-        <w:rPr>
-          <w:rFonts w:ascii="Courier" w:hAnsi="Courier"/>
+        <w:t>}</w:t>
+      </w:r>
+    </w:p>
+    <w:p>
+      <w:pPr>
+        <w:rPr>
+          <w:rFonts w:cstheme="minorHAnsi"/>
+        </w:rPr>
+      </w:pPr>
+    </w:p>
+    <w:p>
+      <w:pPr>
+        <w:ind w:left="360"/>
+        <w:rPr>
+          <w:rFonts w:ascii="Courier" w:hAnsi="Courier" w:cstheme="minorHAnsi"/>
+        </w:rPr>
+      </w:pPr>
+      <w:r>
+        <w:rPr>
+          <w:rFonts w:ascii="Courier" w:hAnsi="Courier" w:cstheme="minorHAnsi"/>
+        </w:rPr>
+        <w:t xml:space="preserve">int </w:t>
+      </w:r>
+      <w:r>
+        <w:rPr>
+          <w:rFonts w:ascii="Courier" w:hAnsi="Courier" w:cstheme="minorHAnsi"/>
+        </w:rPr>
+        <w:t>nine</w:t>
+      </w:r>
+      <w:r>
+        <w:rPr>
+          <w:rFonts w:ascii="Courier" w:hAnsi="Courier" w:cstheme="minorHAnsi"/>
+        </w:rPr>
+        <w:t>() {</w:t>
+      </w:r>
+    </w:p>
+    <w:p>
+      <w:pPr>
+        <w:ind w:left="360"/>
+        <w:rPr>
+          <w:rFonts w:ascii="Courier" w:hAnsi="Courier" w:cstheme="minorHAnsi"/>
+        </w:rPr>
+      </w:pPr>
+      <w:r>
+        <w:rPr>
+          <w:rFonts w:ascii="Courier" w:hAnsi="Courier" w:cstheme="minorHAnsi"/>
+        </w:rPr>
+        <w:t xml:space="preserve">  </w:t>
+      </w:r>
+      <w:r>
+        <w:rPr>
+          <w:rFonts w:ascii="Courier" w:hAnsi="Courier" w:cstheme="minorHAnsi"/>
+        </w:rPr>
+        <w:t xml:space="preserve">p = </w:t>
+      </w:r>
+      <w:r>
+        <w:rPr>
+          <w:rFonts w:ascii="Courier" w:hAnsi="Courier" w:cstheme="minorHAnsi"/>
+        </w:rPr>
+        <w:t>16</w:t>
+      </w:r>
+      <w:r>
+        <w:rPr>
+          <w:rFonts w:ascii="Courier" w:hAnsi="Courier" w:cstheme="minorHAnsi"/>
         </w:rPr>
         <w:t>;</w:t>
       </w:r>
-      <w:proofErr w:type="gramEnd"/>
     </w:p>
     <w:p>
       <w:pPr>
         <w:ind w:left="360"/>
         <w:rPr>
-          <w:rFonts w:ascii="Courier" w:hAnsi="Courier"/>
-        </w:rPr>
-      </w:pPr>
-      <w:r>
-        <w:rPr>
-          <w:rFonts w:ascii="Courier" w:hAnsi="Courier"/>
-        </w:rPr>
-        <w:t>}</w:t>
-      </w:r>
-    </w:p>
-    <w:p>
-      <w:pPr>
-        <w:rPr>
-          <w:rFonts w:cstheme="minorHAnsi"/>
-        </w:rPr>
-      </w:pPr>
+          <w:rFonts w:ascii="Courier" w:hAnsi="Courier" w:cstheme="minorHAnsi"/>
+        </w:rPr>
+      </w:pPr>
+      <w:r>
+        <w:rPr>
+          <w:rFonts w:ascii="Courier" w:hAnsi="Courier" w:cstheme="minorHAnsi"/>
+        </w:rPr>
+        <w:t xml:space="preserve">  r = 7;</w:t>
+      </w:r>
     </w:p>
     <w:p>
       <w:pPr>
@@ -1231,27 +1257,7 @@
         <w:rPr>
           <w:rFonts w:ascii="Courier" w:hAnsi="Courier" w:cstheme="minorHAnsi"/>
         </w:rPr>
-        <w:t xml:space="preserve">int </w:t>
-      </w:r>
-      <w:proofErr w:type="gramStart"/>
-      <w:r>
-        <w:rPr>
-          <w:rFonts w:ascii="Courier" w:hAnsi="Courier" w:cstheme="minorHAnsi"/>
-        </w:rPr>
-        <w:t>nine</w:t>
-      </w:r>
-      <w:r>
-        <w:rPr>
-          <w:rFonts w:ascii="Courier" w:hAnsi="Courier" w:cstheme="minorHAnsi"/>
-        </w:rPr>
-        <w:t>(</w:t>
-      </w:r>
-      <w:proofErr w:type="gramEnd"/>
-      <w:r>
-        <w:rPr>
-          <w:rFonts w:ascii="Courier" w:hAnsi="Courier" w:cstheme="minorHAnsi"/>
-        </w:rPr>
-        <w:t>) {</w:t>
+        <w:t xml:space="preserve">  s = p – r;</w:t>
       </w:r>
     </w:p>
     <w:p>
@@ -1265,20 +1271,13 @@
         <w:rPr>
           <w:rFonts w:ascii="Courier" w:hAnsi="Courier" w:cstheme="minorHAnsi"/>
         </w:rPr>
-        <w:t xml:space="preserve">  </w:t>
-      </w:r>
-      <w:r>
-        <w:rPr>
-          <w:rFonts w:ascii="Courier" w:hAnsi="Courier" w:cstheme="minorHAnsi"/>
-        </w:rPr>
-        <w:t xml:space="preserve">p = </w:t>
-      </w:r>
-      <w:proofErr w:type="gramStart"/>
-      <w:r>
-        <w:rPr>
-          <w:rFonts w:ascii="Courier" w:hAnsi="Courier" w:cstheme="minorHAnsi"/>
-        </w:rPr>
-        <w:t>16</w:t>
+        <w:t xml:space="preserve">  return </w:t>
+      </w:r>
+      <w:r>
+        <w:rPr>
+          <w:rFonts w:ascii="Courier" w:hAnsi="Courier" w:cstheme="minorHAnsi"/>
+        </w:rPr>
+        <w:t>s</w:t>
       </w:r>
       <w:r>
         <w:rPr>
@@ -1286,79 +1285,6 @@
         </w:rPr>
         <w:t>;</w:t>
       </w:r>
-      <w:proofErr w:type="gramEnd"/>
-    </w:p>
-    <w:p>
-      <w:pPr>
-        <w:ind w:left="360"/>
-        <w:rPr>
-          <w:rFonts w:ascii="Courier" w:hAnsi="Courier" w:cstheme="minorHAnsi"/>
-        </w:rPr>
-      </w:pPr>
-      <w:r>
-        <w:rPr>
-          <w:rFonts w:ascii="Courier" w:hAnsi="Courier" w:cstheme="minorHAnsi"/>
-        </w:rPr>
-        <w:t xml:space="preserve">  r = </w:t>
-      </w:r>
-      <w:proofErr w:type="gramStart"/>
-      <w:r>
-        <w:rPr>
-          <w:rFonts w:ascii="Courier" w:hAnsi="Courier" w:cstheme="minorHAnsi"/>
-        </w:rPr>
-        <w:t>7;</w:t>
-      </w:r>
-      <w:proofErr w:type="gramEnd"/>
-    </w:p>
-    <w:p>
-      <w:pPr>
-        <w:ind w:left="360"/>
-        <w:rPr>
-          <w:rFonts w:ascii="Courier" w:hAnsi="Courier" w:cstheme="minorHAnsi"/>
-        </w:rPr>
-      </w:pPr>
-      <w:r>
-        <w:rPr>
-          <w:rFonts w:ascii="Courier" w:hAnsi="Courier" w:cstheme="minorHAnsi"/>
-        </w:rPr>
-        <w:t xml:space="preserve">  s = p – </w:t>
-      </w:r>
-      <w:proofErr w:type="gramStart"/>
-      <w:r>
-        <w:rPr>
-          <w:rFonts w:ascii="Courier" w:hAnsi="Courier" w:cstheme="minorHAnsi"/>
-        </w:rPr>
-        <w:t>r;</w:t>
-      </w:r>
-      <w:proofErr w:type="gramEnd"/>
-    </w:p>
-    <w:p>
-      <w:pPr>
-        <w:ind w:left="360"/>
-        <w:rPr>
-          <w:rFonts w:ascii="Courier" w:hAnsi="Courier" w:cstheme="minorHAnsi"/>
-        </w:rPr>
-      </w:pPr>
-      <w:r>
-        <w:rPr>
-          <w:rFonts w:ascii="Courier" w:hAnsi="Courier" w:cstheme="minorHAnsi"/>
-        </w:rPr>
-        <w:t xml:space="preserve">  return </w:t>
-      </w:r>
-      <w:proofErr w:type="gramStart"/>
-      <w:r>
-        <w:rPr>
-          <w:rFonts w:ascii="Courier" w:hAnsi="Courier" w:cstheme="minorHAnsi"/>
-        </w:rPr>
-        <w:t>s</w:t>
-      </w:r>
-      <w:r>
-        <w:rPr>
-          <w:rFonts w:ascii="Courier" w:hAnsi="Courier" w:cstheme="minorHAnsi"/>
-        </w:rPr>
-        <w:t>;</w:t>
-      </w:r>
-      <w:proofErr w:type="gramEnd"/>
     </w:p>
     <w:p>
       <w:pPr>
@@ -1390,15 +1316,7 @@
         <w:t>nine</w:t>
       </w:r>
       <w:r>
-        <w:t xml:space="preserve"> </w:t>
-      </w:r>
-      <w:proofErr w:type="gramStart"/>
-      <w:r>
-        <w:t>function</w:t>
-      </w:r>
-      <w:proofErr w:type="gramEnd"/>
-      <w:r>
-        <w:t xml:space="preserve"> into assembly language.  Use the label </w:t>
+        <w:t xml:space="preserve"> function into assembly language.  Use the label </w:t>
       </w:r>
       <w:r>
         <w:rPr>
@@ -1529,19 +1447,11 @@
         </w:rPr>
         <w:t xml:space="preserve"> </w:t>
       </w:r>
-      <w:proofErr w:type="gramStart"/>
-      <w:r>
-        <w:rPr>
-          <w:rFonts w:cstheme="minorHAnsi"/>
-        </w:rPr>
-        <w:t>function</w:t>
-      </w:r>
-      <w:proofErr w:type="gramEnd"/>
-      <w:r>
-        <w:rPr>
-          <w:rFonts w:cstheme="minorHAnsi"/>
-        </w:rPr>
-        <w:t xml:space="preserve"> from part a</w:t>
+      <w:r>
+        <w:rPr>
+          <w:rFonts w:cstheme="minorHAnsi"/>
+        </w:rPr>
+        <w:t>function from part a</w:t>
       </w:r>
       <w:r>
         <w:rPr>
@@ -2228,12 +2138,6 @@
           <w:rFonts w:ascii="Courier" w:hAnsi="Courier" w:cstheme="minorHAnsi"/>
         </w:rPr>
         <w:tab/>
-      </w:r>
-      <w:proofErr w:type="gramStart"/>
-      <w:r>
-        <w:rPr>
-          <w:rFonts w:ascii="Courier" w:hAnsi="Courier" w:cstheme="minorHAnsi"/>
-        </w:rPr>
         <w:t>.</w:t>
       </w:r>
       <w:proofErr w:type="spellStart"/>
@@ -2244,7 +2148,6 @@
         <w:t>stacksize</w:t>
       </w:r>
       <w:proofErr w:type="spellEnd"/>
-      <w:proofErr w:type="gramEnd"/>
       <w:r>
         <w:rPr>
           <w:rFonts w:ascii="Courier" w:hAnsi="Courier" w:cstheme="minorHAnsi"/>
@@ -3224,21 +3127,7 @@
         <w:rPr>
           <w:rFonts w:cstheme="minorHAnsi"/>
         </w:rPr>
-        <w:t>(</w:t>
-      </w:r>
-      <w:proofErr w:type="gramStart"/>
-      <w:r>
-        <w:rPr>
-          <w:rFonts w:cstheme="minorHAnsi"/>
-        </w:rPr>
-        <w:t>i.e.</w:t>
-      </w:r>
-      <w:proofErr w:type="gramEnd"/>
-      <w:r>
-        <w:rPr>
-          <w:rFonts w:cstheme="minorHAnsi"/>
-        </w:rPr>
-        <w:t xml:space="preserve"> </w:t>
+        <w:t xml:space="preserve">(i.e. </w:t>
       </w:r>
       <w:r>
         <w:rPr>
@@ -3268,21 +3157,7 @@
         <w:rPr>
           <w:rFonts w:cstheme="minorHAnsi"/>
         </w:rPr>
-        <w:t xml:space="preserve"> when this program begins.  What value (</w:t>
-      </w:r>
-      <w:proofErr w:type="gramStart"/>
-      <w:r>
-        <w:rPr>
-          <w:rFonts w:cstheme="minorHAnsi"/>
-        </w:rPr>
-        <w:t>i.e.</w:t>
-      </w:r>
-      <w:proofErr w:type="gramEnd"/>
-      <w:r>
-        <w:rPr>
-          <w:rFonts w:cstheme="minorHAnsi"/>
-        </w:rPr>
-        <w:t xml:space="preserve"> address) will be in </w:t>
+        <w:t xml:space="preserve"> when this program begins.  What value (i.e. address) will be in </w:t>
       </w:r>
       <w:r>
         <w:rPr>
@@ -4259,21 +4134,7 @@
         <w:rPr>
           <w:rFonts w:ascii="Courier" w:hAnsi="Courier" w:cstheme="minorHAnsi"/>
         </w:rPr>
-        <w:t xml:space="preserve">int </w:t>
-      </w:r>
-      <w:proofErr w:type="gramStart"/>
-      <w:r>
-        <w:rPr>
-          <w:rFonts w:ascii="Courier" w:hAnsi="Courier" w:cstheme="minorHAnsi"/>
-        </w:rPr>
-        <w:t>sum(</w:t>
-      </w:r>
-      <w:proofErr w:type="gramEnd"/>
-      <w:r>
-        <w:rPr>
-          <w:rFonts w:ascii="Courier" w:hAnsi="Courier" w:cstheme="minorHAnsi"/>
-        </w:rPr>
-        <w:t>int a, int b)</w:t>
+        <w:t>int sum(int a, int b)</w:t>
       </w:r>
     </w:p>
     <w:p>
@@ -4326,16 +4187,8 @@
           <w:rFonts w:ascii="Courier" w:hAnsi="Courier" w:cstheme="minorHAnsi"/>
         </w:rPr>
         <w:tab/>
-        <w:t xml:space="preserve">Read </w:t>
-      </w:r>
-      <w:proofErr w:type="gramStart"/>
-      <w:r>
-        <w:rPr>
-          <w:rFonts w:ascii="Courier" w:hAnsi="Courier" w:cstheme="minorHAnsi"/>
-        </w:rPr>
-        <w:t>a;</w:t>
-      </w:r>
-      <w:proofErr w:type="gramEnd"/>
+        <w:t>Read a;</w:t>
+      </w:r>
     </w:p>
     <w:p>
       <w:pPr>
@@ -4348,16 +4201,8 @@
           <w:rFonts w:ascii="Courier" w:hAnsi="Courier" w:cstheme="minorHAnsi"/>
         </w:rPr>
         <w:tab/>
-        <w:t xml:space="preserve">Read </w:t>
-      </w:r>
-      <w:proofErr w:type="gramStart"/>
-      <w:r>
-        <w:rPr>
-          <w:rFonts w:ascii="Courier" w:hAnsi="Courier" w:cstheme="minorHAnsi"/>
-        </w:rPr>
-        <w:t>b;</w:t>
-      </w:r>
-      <w:proofErr w:type="gramEnd"/>
+        <w:t>Read b;</w:t>
+      </w:r>
     </w:p>
     <w:p>
       <w:pPr>
@@ -4373,7 +4218,6 @@
         <w:t>c = sum(</w:t>
       </w:r>
       <w:proofErr w:type="spellStart"/>
-      <w:proofErr w:type="gramStart"/>
       <w:r>
         <w:rPr>
           <w:rFonts w:ascii="Courier" w:hAnsi="Courier" w:cstheme="minorHAnsi"/>
@@ -4381,7 +4225,6 @@
         <w:t>a,b</w:t>
       </w:r>
       <w:proofErr w:type="spellEnd"/>
-      <w:proofErr w:type="gramEnd"/>
       <w:r>
         <w:rPr>
           <w:rFonts w:ascii="Courier" w:hAnsi="Courier" w:cstheme="minorHAnsi"/>
@@ -4424,21 +4267,7 @@
         <w:rPr>
           <w:rFonts w:cstheme="minorHAnsi"/>
         </w:rPr>
-        <w:t xml:space="preserve">  We need only know that we </w:t>
-      </w:r>
-      <w:proofErr w:type="gramStart"/>
-      <w:r>
-        <w:rPr>
-          <w:rFonts w:cstheme="minorHAnsi"/>
-        </w:rPr>
-        <w:t>have to</w:t>
-      </w:r>
-      <w:proofErr w:type="gramEnd"/>
-      <w:r>
-        <w:rPr>
-          <w:rFonts w:cstheme="minorHAnsi"/>
-        </w:rPr>
-        <w:t xml:space="preserve"> provide 2 values as arguments and that the function will return the result that can be saved for later use.</w:t>
+        <w:t xml:space="preserve">  We need only know that we have to provide 2 values as arguments and that the function will return the result that can be saved for later use.</w:t>
       </w:r>
       <w:r>
         <w:rPr>
@@ -4684,16 +4513,8 @@
         <w:rPr>
           <w:rFonts w:ascii="Courier" w:hAnsi="Courier" w:cstheme="minorHAnsi"/>
         </w:rPr>
-        <w:t xml:space="preserve">        * Remove y from </w:t>
-      </w:r>
-      <w:proofErr w:type="gramStart"/>
-      <w:r>
-        <w:rPr>
-          <w:rFonts w:ascii="Courier" w:hAnsi="Courier" w:cstheme="minorHAnsi"/>
-        </w:rPr>
-        <w:t>stack</w:t>
-      </w:r>
-      <w:proofErr w:type="gramEnd"/>
+        <w:t xml:space="preserve">        * Remove y from stack</w:t>
+      </w:r>
     </w:p>
     <w:p>
       <w:pPr>
@@ -4712,16 +4533,8 @@
         <w:rPr>
           <w:rFonts w:ascii="Courier" w:hAnsi="Courier" w:cstheme="minorHAnsi"/>
         </w:rPr>
-        <w:t xml:space="preserve">        * Remove x from </w:t>
-      </w:r>
-      <w:proofErr w:type="gramStart"/>
-      <w:r>
-        <w:rPr>
-          <w:rFonts w:ascii="Courier" w:hAnsi="Courier" w:cstheme="minorHAnsi"/>
-        </w:rPr>
-        <w:t>stack</w:t>
-      </w:r>
-      <w:proofErr w:type="gramEnd"/>
+        <w:t xml:space="preserve">        * Remove x from stack</w:t>
+      </w:r>
     </w:p>
     <w:p>
       <w:pPr>
@@ -4734,14 +4547,7 @@
         <w:rPr>
           <w:rFonts w:ascii="Courier" w:hAnsi="Courier" w:cstheme="minorHAnsi"/>
         </w:rPr>
-        <w:t>MOV R3 R</w:t>
-      </w:r>
-      <w:proofErr w:type="gramStart"/>
-      <w:r>
-        <w:rPr>
-          <w:rFonts w:ascii="Courier" w:hAnsi="Courier" w:cstheme="minorHAnsi"/>
-        </w:rPr>
-        <w:t xml:space="preserve">14  </w:t>
+        <w:t xml:space="preserve">MOV R3 R14  </w:t>
       </w:r>
       <w:r>
         <w:rPr>
@@ -4749,7 +4555,6 @@
         </w:rPr>
         <w:tab/>
       </w:r>
-      <w:proofErr w:type="gramEnd"/>
       <w:r>
         <w:rPr>
           <w:rFonts w:ascii="Courier" w:hAnsi="Courier" w:cstheme="minorHAnsi"/>
@@ -4813,12 +4618,6 @@
           <w:rFonts w:ascii="Courier" w:hAnsi="Courier" w:cstheme="minorHAnsi"/>
         </w:rPr>
         <w:tab/>
-      </w:r>
-      <w:proofErr w:type="gramStart"/>
-      <w:r>
-        <w:rPr>
-          <w:rFonts w:ascii="Courier" w:hAnsi="Courier" w:cstheme="minorHAnsi"/>
-        </w:rPr>
         <w:t>.</w:t>
       </w:r>
       <w:proofErr w:type="spellStart"/>
@@ -4829,7 +4628,6 @@
         <w:t>stacksize</w:t>
       </w:r>
       <w:proofErr w:type="spellEnd"/>
-      <w:proofErr w:type="gramEnd"/>
       <w:r>
         <w:rPr>
           <w:rFonts w:ascii="Courier" w:hAnsi="Courier" w:cstheme="minorHAnsi"/>
@@ -5071,7 +4869,6 @@
         </w:rPr>
         <w:t xml:space="preserve">int </w:t>
       </w:r>
-      <w:proofErr w:type="gramStart"/>
       <w:r>
         <w:rPr>
           <w:rFonts w:ascii="Courier" w:hAnsi="Courier" w:cstheme="minorHAnsi"/>
@@ -5082,14 +4879,7 @@
         <w:rPr>
           <w:rFonts w:ascii="Courier" w:hAnsi="Courier" w:cstheme="minorHAnsi"/>
         </w:rPr>
-        <w:t>(</w:t>
-      </w:r>
-      <w:proofErr w:type="gramEnd"/>
-      <w:r>
-        <w:rPr>
-          <w:rFonts w:ascii="Courier" w:hAnsi="Courier" w:cstheme="minorHAnsi"/>
-        </w:rPr>
-        <w:t>int</w:t>
+        <w:t>(int</w:t>
       </w:r>
       <w:r>
         <w:rPr>
@@ -5254,27 +5044,13 @@
         <w:rPr>
           <w:rFonts w:cstheme="minorHAnsi"/>
         </w:rPr>
-        <w:t xml:space="preserve">you </w:t>
-      </w:r>
-      <w:proofErr w:type="gramStart"/>
-      <w:r>
-        <w:rPr>
-          <w:rFonts w:cstheme="minorHAnsi"/>
-        </w:rPr>
-        <w:t xml:space="preserve">would </w:t>
-      </w:r>
-      <w:r>
-        <w:rPr>
-          <w:rFonts w:cstheme="minorHAnsi"/>
-        </w:rPr>
-        <w:t xml:space="preserve"> add</w:t>
-      </w:r>
-      <w:proofErr w:type="gramEnd"/>
-      <w:r>
-        <w:rPr>
-          <w:rFonts w:cstheme="minorHAnsi"/>
-        </w:rPr>
-        <w:t xml:space="preserve"> to the above program to </w:t>
+        <w:t xml:space="preserve">you would </w:t>
+      </w:r>
+      <w:r>
+        <w:rPr>
+          <w:rFonts w:cstheme="minorHAnsi"/>
+        </w:rPr>
+        <w:t xml:space="preserve"> add to the above program to </w:t>
       </w:r>
       <w:r>
         <w:rPr>
@@ -5442,7 +5218,6 @@
         <w:t xml:space="preserve"> that changes the sign of its parameter.  For example </w:t>
       </w:r>
       <w:proofErr w:type="spellStart"/>
-      <w:proofErr w:type="gramStart"/>
       <w:r>
         <w:rPr>
           <w:rFonts w:ascii="Courier" w:hAnsi="Courier" w:cstheme="minorHAnsi"/>
@@ -5454,14 +5229,7 @@
         <w:rPr>
           <w:rFonts w:ascii="Courier" w:hAnsi="Courier" w:cstheme="minorHAnsi"/>
         </w:rPr>
-        <w:t>(</w:t>
-      </w:r>
-      <w:proofErr w:type="gramEnd"/>
-      <w:r>
-        <w:rPr>
-          <w:rFonts w:ascii="Courier" w:hAnsi="Courier" w:cstheme="minorHAnsi"/>
-        </w:rPr>
-        <w:t>-7)</w:t>
+        <w:t>(-7)</w:t>
       </w:r>
       <w:r>
         <w:rPr>
@@ -5547,7 +5315,6 @@
         <w:t xml:space="preserve">int </w:t>
       </w:r>
       <w:proofErr w:type="spellStart"/>
-      <w:proofErr w:type="gramStart"/>
       <w:r>
         <w:rPr>
           <w:rFonts w:ascii="Courier" w:hAnsi="Courier" w:cstheme="minorHAnsi"/>
@@ -5559,14 +5326,7 @@
         <w:rPr>
           <w:rFonts w:ascii="Courier" w:hAnsi="Courier" w:cstheme="minorHAnsi"/>
         </w:rPr>
-        <w:t>(</w:t>
-      </w:r>
-      <w:proofErr w:type="gramEnd"/>
-      <w:r>
-        <w:rPr>
-          <w:rFonts w:ascii="Courier" w:hAnsi="Courier" w:cstheme="minorHAnsi"/>
-        </w:rPr>
-        <w:t>int n)</w:t>
+        <w:t>(int n)</w:t>
       </w:r>
       <w:r>
         <w:rPr>
@@ -5603,7 +5363,6 @@
         <w:t xml:space="preserve">Assume that </w:t>
       </w:r>
       <w:proofErr w:type="spellStart"/>
-      <w:proofErr w:type="gramStart"/>
       <w:r>
         <w:rPr>
           <w:rFonts w:cstheme="minorHAnsi"/>
@@ -5611,7 +5370,6 @@
         <w:t>your</w:t>
       </w:r>
       <w:proofErr w:type="spellEnd"/>
-      <w:proofErr w:type="gramEnd"/>
       <w:r>
         <w:rPr>
           <w:rFonts w:cstheme="minorHAnsi"/>
@@ -5894,16 +5652,8 @@
           <w:rFonts w:ascii="Courier" w:hAnsi="Courier" w:cstheme="minorHAnsi"/>
         </w:rPr>
         <w:tab/>
-        <w:t xml:space="preserve">// Compute a + b + </w:t>
-      </w:r>
-      <w:proofErr w:type="gramStart"/>
-      <w:r>
-        <w:rPr>
-          <w:rFonts w:ascii="Courier" w:hAnsi="Courier" w:cstheme="minorHAnsi"/>
-        </w:rPr>
-        <w:t>c</w:t>
-      </w:r>
-      <w:proofErr w:type="gramEnd"/>
+        <w:t>// Compute a + b + c</w:t>
+      </w:r>
     </w:p>
     <w:p>
       <w:pPr>
@@ -6074,14 +5824,12 @@
         </w:rPr>
         <w:t xml:space="preserve"> </w:t>
       </w:r>
-      <w:proofErr w:type="gramStart"/>
       <w:r>
         <w:rPr>
           <w:rFonts w:ascii="Courier" w:hAnsi="Courier" w:cstheme="minorHAnsi"/>
         </w:rPr>
         <w:t>y</w:t>
       </w:r>
-      <w:proofErr w:type="gramEnd"/>
       <w:r>
         <w:rPr>
           <w:rFonts w:cstheme="minorHAnsi"/>
@@ -6344,14 +6092,86 @@
         </w:rPr>
         <w:t xml:space="preserve">to motivate the need for the more complicated </w:t>
       </w:r>
-      <w:proofErr w:type="gramStart"/>
-      <w:r>
-        <w:rPr>
-          <w:rFonts w:cstheme="minorHAnsi"/>
-        </w:rPr>
-        <w:t>stack based</w:t>
-      </w:r>
-      <w:proofErr w:type="gramEnd"/>
+      <w:r>
+        <w:rPr>
+          <w:rFonts w:cstheme="minorHAnsi"/>
+        </w:rPr>
+        <w:t xml:space="preserve">stack based </w:t>
+      </w:r>
+      <w:r>
+        <w:rPr>
+          <w:rFonts w:cstheme="minorHAnsi"/>
+        </w:rPr>
+        <w:t xml:space="preserve">approach </w:t>
+      </w:r>
+      <w:r>
+        <w:rPr>
+          <w:rFonts w:cstheme="minorHAnsi"/>
+        </w:rPr>
+        <w:t>for passing parameters</w:t>
+      </w:r>
+      <w:r>
+        <w:rPr>
+          <w:rFonts w:cstheme="minorHAnsi"/>
+        </w:rPr>
+        <w:t>.</w:t>
+      </w:r>
+    </w:p>
+    <w:p>
+      <w:pPr>
+        <w:rPr>
+          <w:rFonts w:cstheme="minorHAnsi"/>
+        </w:rPr>
+      </w:pPr>
+    </w:p>
+    <w:p>
+      <w:pPr>
+        <w:rPr>
+          <w:rFonts w:cstheme="minorHAnsi"/>
+        </w:rPr>
+      </w:pPr>
+      <w:r>
+        <w:rPr>
+          <w:rFonts w:cstheme="minorHAnsi"/>
+        </w:rPr>
+        <w:t xml:space="preserve">One seemingly easier approach </w:t>
+      </w:r>
+      <w:r>
+        <w:rPr>
+          <w:rFonts w:cstheme="minorHAnsi"/>
+        </w:rPr>
+        <w:t xml:space="preserve">to parameter passing </w:t>
+      </w:r>
+      <w:r>
+        <w:rPr>
+          <w:rFonts w:cstheme="minorHAnsi"/>
+        </w:rPr>
+        <w:t>would be for</w:t>
+      </w:r>
+      <w:r>
+        <w:rPr>
+          <w:rFonts w:cstheme="minorHAnsi"/>
+        </w:rPr>
+        <w:t xml:space="preserve"> the function </w:t>
+      </w:r>
+      <w:r>
+        <w:rPr>
+          <w:rFonts w:cstheme="minorHAnsi"/>
+        </w:rPr>
+        <w:t>to require</w:t>
+      </w:r>
+      <w:r>
+        <w:rPr>
+          <w:rFonts w:cstheme="minorHAnsi"/>
+        </w:rPr>
+        <w:t xml:space="preserve"> that </w:t>
+      </w:r>
+      <w:r>
+        <w:rPr>
+          <w:rFonts w:cstheme="minorHAnsi"/>
+        </w:rPr>
+        <w:t>parameters</w:t>
+      </w:r>
       <w:r>
         <w:rPr>
           <w:rFonts w:cstheme="minorHAnsi"/>
@@ -6362,86 +6182,6 @@
         <w:rPr>
           <w:rFonts w:cstheme="minorHAnsi"/>
         </w:rPr>
-        <w:t xml:space="preserve">approach </w:t>
-      </w:r>
-      <w:r>
-        <w:rPr>
-          <w:rFonts w:cstheme="minorHAnsi"/>
-        </w:rPr>
-        <w:t>for passing parameters</w:t>
-      </w:r>
-      <w:r>
-        <w:rPr>
-          <w:rFonts w:cstheme="minorHAnsi"/>
-        </w:rPr>
-        <w:t>.</w:t>
-      </w:r>
-    </w:p>
-    <w:p>
-      <w:pPr>
-        <w:rPr>
-          <w:rFonts w:cstheme="minorHAnsi"/>
-        </w:rPr>
-      </w:pPr>
-    </w:p>
-    <w:p>
-      <w:pPr>
-        <w:rPr>
-          <w:rFonts w:cstheme="minorHAnsi"/>
-        </w:rPr>
-      </w:pPr>
-      <w:r>
-        <w:rPr>
-          <w:rFonts w:cstheme="minorHAnsi"/>
-        </w:rPr>
-        <w:t xml:space="preserve">One seemingly easier approach </w:t>
-      </w:r>
-      <w:r>
-        <w:rPr>
-          <w:rFonts w:cstheme="minorHAnsi"/>
-        </w:rPr>
-        <w:t xml:space="preserve">to parameter passing </w:t>
-      </w:r>
-      <w:r>
-        <w:rPr>
-          <w:rFonts w:cstheme="minorHAnsi"/>
-        </w:rPr>
-        <w:t>would be for</w:t>
-      </w:r>
-      <w:r>
-        <w:rPr>
-          <w:rFonts w:cstheme="minorHAnsi"/>
-        </w:rPr>
-        <w:t xml:space="preserve"> the function </w:t>
-      </w:r>
-      <w:r>
-        <w:rPr>
-          <w:rFonts w:cstheme="minorHAnsi"/>
-        </w:rPr>
-        <w:t>to require</w:t>
-      </w:r>
-      <w:r>
-        <w:rPr>
-          <w:rFonts w:cstheme="minorHAnsi"/>
-        </w:rPr>
-        <w:t xml:space="preserve"> that </w:t>
-      </w:r>
-      <w:r>
-        <w:rPr>
-          <w:rFonts w:cstheme="minorHAnsi"/>
-        </w:rPr>
-        <w:t>parameters</w:t>
-      </w:r>
-      <w:r>
-        <w:rPr>
-          <w:rFonts w:cstheme="minorHAnsi"/>
-        </w:rPr>
-        <w:t xml:space="preserve"> </w:t>
-      </w:r>
-      <w:r>
-        <w:rPr>
-          <w:rFonts w:cstheme="minorHAnsi"/>
-        </w:rPr>
         <w:t xml:space="preserve">be passed </w:t>
       </w:r>
       <w:r>
@@ -6454,21 +6194,7 @@
         <w:rPr>
           <w:rFonts w:cstheme="minorHAnsi"/>
         </w:rPr>
-        <w:t xml:space="preserve"> specific registers (</w:t>
-      </w:r>
-      <w:proofErr w:type="gramStart"/>
-      <w:r>
-        <w:rPr>
-          <w:rFonts w:cstheme="minorHAnsi"/>
-        </w:rPr>
-        <w:t>e.g.</w:t>
-      </w:r>
-      <w:proofErr w:type="gramEnd"/>
-      <w:r>
-        <w:rPr>
-          <w:rFonts w:cstheme="minorHAnsi"/>
-        </w:rPr>
-        <w:t xml:space="preserve"> To call </w:t>
+        <w:t xml:space="preserve"> specific registers (e.g. To call </w:t>
       </w:r>
       <w:r>
         <w:rPr>
@@ -6769,21 +6495,7 @@
         <w:rPr>
           <w:rFonts w:cstheme="minorHAnsi"/>
         </w:rPr>
-        <w:t>.  We push the arguments, call the function, clean up the stack (</w:t>
-      </w:r>
-      <w:proofErr w:type="gramStart"/>
-      <w:r>
-        <w:rPr>
-          <w:rFonts w:cstheme="minorHAnsi"/>
-        </w:rPr>
-        <w:t>i.e.</w:t>
-      </w:r>
-      <w:proofErr w:type="gramEnd"/>
-      <w:r>
-        <w:rPr>
-          <w:rFonts w:cstheme="minorHAnsi"/>
-        </w:rPr>
-        <w:t xml:space="preserve"> POP the arguments) and get the return value from R14.  This works well, however</w:t>
+        <w:t>.  We push the arguments, call the function, clean up the stack (i.e. POP the arguments) and get the return value from R14.  This works well, however</w:t>
       </w:r>
       <w:r>
         <w:rPr>
@@ -6861,21 +6573,7 @@
         <w:rPr>
           <w:rFonts w:cstheme="minorHAnsi"/>
         </w:rPr>
-        <w:t>When we call a function in a high-level language, we expect that it will not have any unexpected side effects (</w:t>
-      </w:r>
-      <w:proofErr w:type="gramStart"/>
-      <w:r>
-        <w:rPr>
-          <w:rFonts w:cstheme="minorHAnsi"/>
-        </w:rPr>
-        <w:t>e.g.</w:t>
-      </w:r>
-      <w:proofErr w:type="gramEnd"/>
-      <w:r>
-        <w:rPr>
-          <w:rFonts w:cstheme="minorHAnsi"/>
-        </w:rPr>
-        <w:t xml:space="preserve"> changing the value of a variable in the calling code).  </w:t>
+        <w:t xml:space="preserve">When we call a function in a high-level language, we expect that it will not have any unexpected side effects (e.g. changing the value of a variable in the calling code).  </w:t>
       </w:r>
     </w:p>
     <w:p>
@@ -6918,7 +6616,6 @@
           <w:rFonts w:ascii="Courier" w:hAnsi="Courier" w:cstheme="minorHAnsi"/>
         </w:rPr>
       </w:pPr>
-      <w:proofErr w:type="gramStart"/>
       <w:r>
         <w:rPr>
           <w:rFonts w:ascii="Courier" w:hAnsi="Courier" w:cstheme="minorHAnsi"/>
@@ -6929,14 +6626,7 @@
         <w:rPr>
           <w:rFonts w:ascii="Courier" w:hAnsi="Courier" w:cstheme="minorHAnsi"/>
         </w:rPr>
-        <w:t>ain(</w:t>
-      </w:r>
-      <w:proofErr w:type="gramEnd"/>
-      <w:r>
-        <w:rPr>
-          <w:rFonts w:ascii="Courier" w:hAnsi="Courier" w:cstheme="minorHAnsi"/>
-        </w:rPr>
-        <w:t>) {</w:t>
+        <w:t>ain() {</w:t>
       </w:r>
     </w:p>
     <w:p>
@@ -6950,16 +6640,8 @@
         <w:rPr>
           <w:rFonts w:ascii="Courier" w:hAnsi="Courier" w:cstheme="minorHAnsi"/>
         </w:rPr>
-        <w:t xml:space="preserve">  a = </w:t>
-      </w:r>
-      <w:proofErr w:type="gramStart"/>
-      <w:r>
-        <w:rPr>
-          <w:rFonts w:ascii="Courier" w:hAnsi="Courier" w:cstheme="minorHAnsi"/>
-        </w:rPr>
-        <w:t>3;</w:t>
-      </w:r>
-      <w:proofErr w:type="gramEnd"/>
+        <w:t xml:space="preserve">  a = 3;</w:t>
+      </w:r>
     </w:p>
     <w:p>
       <w:pPr>
@@ -6972,21 +6654,7 @@
         <w:rPr>
           <w:rFonts w:ascii="Courier" w:hAnsi="Courier"/>
         </w:rPr>
-        <w:t xml:space="preserve">  n = </w:t>
-      </w:r>
-      <w:proofErr w:type="gramStart"/>
-      <w:r>
-        <w:rPr>
-          <w:rFonts w:ascii="Courier" w:hAnsi="Courier"/>
-        </w:rPr>
-        <w:t>two(</w:t>
-      </w:r>
-      <w:proofErr w:type="gramEnd"/>
-      <w:r>
-        <w:rPr>
-          <w:rFonts w:ascii="Courier" w:hAnsi="Courier"/>
-        </w:rPr>
-        <w:t>)</w:t>
+        <w:t xml:space="preserve">  n = two()</w:t>
       </w:r>
       <w:r>
         <w:rPr>
@@ -7119,7 +6787,6 @@
         </w:rPr>
         <w:t xml:space="preserve">int </w:t>
       </w:r>
-      <w:proofErr w:type="gramStart"/>
       <w:r>
         <w:rPr>
           <w:rFonts w:ascii="Courier" w:hAnsi="Courier" w:cstheme="minorHAnsi"/>
@@ -7130,14 +6797,7 @@
         <w:rPr>
           <w:rFonts w:ascii="Courier" w:hAnsi="Courier" w:cstheme="minorHAnsi"/>
         </w:rPr>
-        <w:t>(</w:t>
-      </w:r>
-      <w:proofErr w:type="gramEnd"/>
-      <w:r>
-        <w:rPr>
-          <w:rFonts w:ascii="Courier" w:hAnsi="Courier" w:cstheme="minorHAnsi"/>
-        </w:rPr>
-        <w:t>) {</w:t>
+        <w:t>() {</w:t>
       </w:r>
     </w:p>
     <w:p>
@@ -7157,16 +6817,8 @@
         <w:rPr>
           <w:rFonts w:ascii="Courier" w:hAnsi="Courier" w:cstheme="minorHAnsi"/>
         </w:rPr>
-        <w:t xml:space="preserve">a = </w:t>
-      </w:r>
-      <w:proofErr w:type="gramStart"/>
-      <w:r>
-        <w:rPr>
-          <w:rFonts w:ascii="Courier" w:hAnsi="Courier" w:cstheme="minorHAnsi"/>
-        </w:rPr>
-        <w:t>1;</w:t>
-      </w:r>
-      <w:proofErr w:type="gramEnd"/>
+        <w:t>a = 1;</w:t>
+      </w:r>
     </w:p>
     <w:p>
       <w:pPr>
@@ -7191,16 +6843,8 @@
         <w:rPr>
           <w:rFonts w:ascii="Courier" w:hAnsi="Courier" w:cstheme="minorHAnsi"/>
         </w:rPr>
-        <w:t xml:space="preserve"> = a + </w:t>
-      </w:r>
-      <w:proofErr w:type="gramStart"/>
-      <w:r>
-        <w:rPr>
-          <w:rFonts w:ascii="Courier" w:hAnsi="Courier" w:cstheme="minorHAnsi"/>
-        </w:rPr>
-        <w:t>a;</w:t>
-      </w:r>
-      <w:proofErr w:type="gramEnd"/>
+        <w:t xml:space="preserve"> = a + a;</w:t>
+      </w:r>
     </w:p>
     <w:p>
       <w:pPr>
@@ -7215,12 +6859,11 @@
         </w:rPr>
         <w:t xml:space="preserve">  return </w:t>
       </w:r>
-      <w:proofErr w:type="gramStart"/>
-      <w:r>
-        <w:rPr>
-          <w:rFonts w:ascii="Courier" w:hAnsi="Courier" w:cstheme="minorHAnsi"/>
-        </w:rPr>
-        <w:t>a</w:t>
+      <w:r>
+        <w:rPr>
+          <w:rFonts w:ascii="Courier" w:hAnsi="Courier" w:cstheme="minorHAnsi"/>
+        </w:rPr>
+        <w:t>b</w:t>
       </w:r>
       <w:r>
         <w:rPr>
@@ -7228,7 +6871,6 @@
         </w:rPr>
         <w:t>;</w:t>
       </w:r>
-      <w:proofErr w:type="gramEnd"/>
     </w:p>
     <w:p>
       <w:pPr>
@@ -7877,7 +7519,6 @@
         </w:rPr>
         <w:tab/>
       </w:r>
-      <w:proofErr w:type="gramStart"/>
       <w:r>
         <w:rPr>
           <w:rFonts w:ascii="Courier" w:hAnsi="Courier" w:cstheme="minorHAnsi"/>
@@ -7892,7 +7533,6 @@
         <w:t>stacksize</w:t>
       </w:r>
       <w:proofErr w:type="spellEnd"/>
-      <w:proofErr w:type="gramEnd"/>
       <w:r>
         <w:rPr>
           <w:rFonts w:ascii="Courier" w:hAnsi="Courier" w:cstheme="minorHAnsi"/>
@@ -8030,21 +7670,7 @@
           <w:rFonts w:ascii="Courier" w:hAnsi="Courier" w:cstheme="minorHAnsi"/>
         </w:rPr>
         <w:tab/>
-        <w:t xml:space="preserve">STORE R14 </w:t>
-      </w:r>
-      <w:proofErr w:type="gramStart"/>
-      <w:r>
-        <w:rPr>
-          <w:rFonts w:ascii="Courier" w:hAnsi="Courier" w:cstheme="minorHAnsi"/>
-        </w:rPr>
-        <w:t>STDOUT  *</w:t>
-      </w:r>
-      <w:proofErr w:type="gramEnd"/>
-      <w:r>
-        <w:rPr>
-          <w:rFonts w:ascii="Courier" w:hAnsi="Courier" w:cstheme="minorHAnsi"/>
-        </w:rPr>
-        <w:t xml:space="preserve"> Line 1</w:t>
+        <w:t>STORE R14 STDOUT  * Line 1</w:t>
       </w:r>
     </w:p>
     <w:p>
@@ -8235,16 +7861,8 @@
         <w:rPr>
           <w:rFonts w:ascii="Courier" w:hAnsi="Courier" w:cstheme="minorHAnsi"/>
         </w:rPr>
-        <w:t xml:space="preserve">      * Use R2 as local variable </w:t>
-      </w:r>
-      <w:proofErr w:type="gramStart"/>
-      <w:r>
-        <w:rPr>
-          <w:rFonts w:ascii="Courier" w:hAnsi="Courier" w:cstheme="minorHAnsi"/>
-        </w:rPr>
-        <w:t>b</w:t>
-      </w:r>
-      <w:proofErr w:type="gramEnd"/>
+        <w:t xml:space="preserve">      * Use R2 as local variable b</w:t>
+      </w:r>
     </w:p>
     <w:p>
       <w:pPr>
@@ -8753,21 +8371,7 @@
         <w:rPr>
           <w:rFonts w:cstheme="minorHAnsi"/>
         </w:rPr>
-        <w:t xml:space="preserve"> (</w:t>
-      </w:r>
-      <w:proofErr w:type="gramStart"/>
-      <w:r>
-        <w:rPr>
-          <w:rFonts w:cstheme="minorHAnsi"/>
-        </w:rPr>
-        <w:t>i.e.</w:t>
-      </w:r>
-      <w:proofErr w:type="gramEnd"/>
-      <w:r>
-        <w:rPr>
-          <w:rFonts w:cstheme="minorHAnsi"/>
-        </w:rPr>
-        <w:t xml:space="preserve"> that they do not both use </w:t>
+        <w:t xml:space="preserve"> (i.e. that they do not both use </w:t>
       </w:r>
       <w:r>
         <w:rPr>
@@ -8992,7 +8596,6 @@
           <w:rFonts w:ascii="Courier" w:hAnsi="Courier"/>
         </w:rPr>
       </w:pPr>
-      <w:proofErr w:type="gramStart"/>
       <w:r>
         <w:rPr>
           <w:rFonts w:ascii="Courier" w:hAnsi="Courier"/>
@@ -9007,7 +8610,6 @@
         <w:t>stacksize</w:t>
       </w:r>
       <w:proofErr w:type="spellEnd"/>
-      <w:proofErr w:type="gramEnd"/>
       <w:r>
         <w:rPr>
           <w:rFonts w:ascii="Courier" w:hAnsi="Courier"/>
@@ -10061,15 +9663,7 @@
         <w:t>the above</w:t>
       </w:r>
       <w:r>
-        <w:t xml:space="preserve"> program.  What output does it </w:t>
-      </w:r>
-      <w:proofErr w:type="gramStart"/>
-      <w:r>
-        <w:t>actually generate</w:t>
-      </w:r>
-      <w:proofErr w:type="gramEnd"/>
-      <w:r>
-        <w:t>?</w:t>
+        <w:t xml:space="preserve"> program.  What output does it actually generate?</w:t>
       </w:r>
     </w:p>
     <w:p>
@@ -10109,21 +9703,7 @@
           <w:rFonts w:cstheme="minorHAnsi"/>
         </w:rPr>
         <w:tab/>
-        <w:t>c. Which of the labeled lines (</w:t>
-      </w:r>
-      <w:proofErr w:type="gramStart"/>
-      <w:r>
-        <w:rPr>
-          <w:rFonts w:cstheme="minorHAnsi"/>
-        </w:rPr>
-        <w:t>e.g.</w:t>
-      </w:r>
-      <w:proofErr w:type="gramEnd"/>
-      <w:r>
-        <w:rPr>
-          <w:rFonts w:cstheme="minorHAnsi"/>
-        </w:rPr>
-        <w:t xml:space="preserve"> Line 1) is generating the repeated output that </w:t>
+        <w:t xml:space="preserve">c. Which of the labeled lines (e.g. Line 1) is generating the repeated output that </w:t>
       </w:r>
       <w:r>
         <w:rPr>
@@ -10374,21 +9954,7 @@
         <w:rPr>
           <w:rFonts w:cstheme="minorHAnsi"/>
         </w:rPr>
-        <w:t xml:space="preserve">b. Please comment on any </w:t>
-      </w:r>
-      <w:proofErr w:type="gramStart"/>
-      <w:r>
-        <w:rPr>
-          <w:rFonts w:cstheme="minorHAnsi"/>
-        </w:rPr>
-        <w:t>particular challenges</w:t>
-      </w:r>
-      <w:proofErr w:type="gramEnd"/>
-      <w:r>
-        <w:rPr>
-          <w:rFonts w:cstheme="minorHAnsi"/>
-        </w:rPr>
-        <w:t xml:space="preserve"> you faced in completing this activity.</w:t>
+        <w:t>b. Please comment on any particular challenges you faced in completing this activity.</w:t>
       </w:r>
     </w:p>
     <w:p>

</xml_diff>

<commit_message>
Fixed typo in LA5 #11.
</commit_message>
<xml_diff>
--- a/docs/materials/04-LanguageAbstractions/LA5-A-CallingFunctions.docx
+++ b/docs/materials/04-LanguageAbstractions/LA5-A-CallingFunctions.docx
@@ -7893,13 +7893,19 @@
         <w:rPr>
           <w:rFonts w:ascii="Courier" w:hAnsi="Courier" w:cstheme="minorHAnsi"/>
         </w:rPr>
+        <w:t>14</w:t>
+      </w:r>
+      <w:r>
+        <w:rPr>
+          <w:rFonts w:ascii="Courier" w:hAnsi="Courier" w:cstheme="minorHAnsi"/>
+        </w:rPr>
+        <w:t xml:space="preserve"> R</w:t>
+      </w:r>
+      <w:r>
+        <w:rPr>
+          <w:rFonts w:ascii="Courier" w:hAnsi="Courier" w:cstheme="minorHAnsi"/>
+        </w:rPr>
         <w:t>2</w:t>
-      </w:r>
-      <w:r>
-        <w:rPr>
-          <w:rFonts w:ascii="Courier" w:hAnsi="Courier" w:cstheme="minorHAnsi"/>
-        </w:rPr>
-        <w:t xml:space="preserve"> R14</w:t>
       </w:r>
       <w:r>
         <w:rPr>

</xml_diff>